<commit_message>
Noticed I left out a row of data and fixed it!
</commit_message>
<xml_diff>
--- a/Notes.docx
+++ b/Notes.docx
@@ -30,6 +30,8 @@
       <w:r>
         <w:t>201 same fam</w:t>
       </w:r>
+      <w:bookmarkStart w:id="0" w:name="_GoBack"/>
+      <w:bookmarkEnd w:id="0"/>
     </w:p>
     <w:p/>
     <w:p>
@@ -119,7 +121,16 @@
       </w:r>
       <w:proofErr w:type="spellEnd"/>
       <w:r>
-        <w:t xml:space="preserve"> the mom of the 408 family, so 408 will be duplicated.</w:t>
+        <w:t xml:space="preserve"> the mom of the 408 family, so </w:t>
+      </w:r>
+      <w:r>
+        <w:rPr>
+          <w:highlight w:val="yellow"/>
+        </w:rPr>
+        <w:t>408</w:t>
+      </w:r>
+      <w:r>
+        <w:t xml:space="preserve"> will be duplicated.</w:t>
       </w:r>
     </w:p>
     <w:p/>
@@ -227,10 +238,7 @@
     <w:p/>
     <w:p>
       <w:r>
-        <w:t xml:space="preserve">615 </w:t>
-      </w:r>
-      <w:r>
-        <w:t>same fam</w:t>
+        <w:t>615 same fam</w:t>
       </w:r>
       <w:r>
         <w:tab/>
@@ -245,8 +253,6 @@
       <w:r>
         <w:t>agnes</w:t>
       </w:r>
-      <w:bookmarkStart w:id="0" w:name="_GoBack"/>
-      <w:bookmarkEnd w:id="0"/>
       <w:proofErr w:type="spellEnd"/>
     </w:p>
     <w:p>
@@ -262,10 +268,7 @@
     </w:p>
     <w:p>
       <w:r>
-        <w:t>999 is duplicated. Both instances are fi</w:t>
-      </w:r>
-      <w:r>
-        <w:t>nished = FALSE ---&gt; delete? YES</w:t>
+        <w:t>999 is duplicated. Both instances are finished = FALSE ---&gt; delete? YES</w:t>
       </w:r>
     </w:p>
     <w:p/>

</xml_diff>